<commit_message>
check in a few templates
</commit_message>
<xml_diff>
--- a/Signatures/GoodShape UK Ltd.docx
+++ b/Signatures/GoodShape UK Ltd.docx
@@ -2,8 +2,15 @@
 <file path=word/document.xml><?xml version="1.0" encoding="utf-8"?>
 <w:document xmlns:wpc="http://schemas.microsoft.com/office/word/2010/wordprocessingCanvas" xmlns:cx="http://schemas.microsoft.com/office/drawing/2014/chartex" xmlns:cx1="http://schemas.microsoft.com/office/drawing/2015/9/8/chartex" xmlns:cx2="http://schemas.microsoft.com/office/drawing/2015/10/21/chartex" xmlns:cx3="http://schemas.microsoft.com/office/drawing/2016/5/9/chartex" xmlns:cx4="http://schemas.microsoft.com/office/drawing/2016/5/10/chartex" xmlns:cx5="http://schemas.microsoft.com/office/drawing/2016/5/11/chartex" xmlns:cx6="http://schemas.microsoft.com/office/drawing/2016/5/12/chartex" xmlns:cx7="http://schemas.microsoft.com/office/drawing/2016/5/13/chartex" xmlns:cx8="http://schemas.microsoft.com/office/drawing/2016/5/14/chartex" xmlns:mc="http://schemas.openxmlformats.org/markup-compatibility/2006" xmlns:aink="http://schemas.microsoft.com/office/drawing/2016/ink" xmlns:am3d="http://schemas.microsoft.com/office/drawing/2017/model3d" xmlns:o="urn:schemas-microsoft-com:office:office" xmlns:oel="http://schemas.microsoft.com/office/2019/extlst" xmlns:r="http://schemas.openxmlformats.org/officeDocument/2006/relationships" xmlns:m="http://schemas.openxmlformats.org/officeDocument/2006/math" xmlns:v="urn:schemas-microsoft-com:vml" xmlns:wp14="http://schemas.microsoft.com/office/word/2010/wordprocessingDrawing" xmlns:wp="http://schemas.openxmlformats.org/drawingml/2006/wordprocessingDrawing" xmlns:w10="urn:schemas-microsoft-com:office:word" xmlns:w="http://schemas.openxmlformats.org/wordprocessingml/2006/main" xmlns:w14="http://schemas.microsoft.com/office/word/2010/wordml" xmlns:w15="http://schemas.microsoft.com/office/word/2012/wordml" xmlns:w16cex="http://schemas.microsoft.com/office/word/2018/wordml/cex" xmlns:w16cid="http://schemas.microsoft.com/office/word/2016/wordml/cid" xmlns:w16="http://schemas.microsoft.com/office/word/2018/wordml" xmlns:w16sdtdh="http://schemas.microsoft.com/office/word/2020/wordml/sdtdatahash" xmlns:w16se="http://schemas.microsoft.com/office/word/2015/wordml/symex" xmlns:wpg="http://schemas.microsoft.com/office/word/2010/wordprocessingGroup" xmlns:wpi="http://schemas.microsoft.com/office/word/2010/wordprocessingInk" xmlns:wne="http://schemas.microsoft.com/office/word/2006/wordml" xmlns:wps="http://schemas.microsoft.com/office/word/2010/wordprocessingShape" mc:Ignorable="w14 w15 w16se w16cid w16 w16cex w16sdtdh wp14">
   <w:body>
-    <w:p/>
-    <w:p/>
+    <w:p>
+      <w:pPr>
+        <w:rPr>
+          <w:rFonts w:asciiTheme="minorHAnsi" w:hAnsiTheme="minorHAnsi" w:cstheme="minorHAnsi"/>
+          <w:sz w:val="22"/>
+          <w:szCs w:val="22"/>
+        </w:rPr>
+      </w:pPr>
+    </w:p>
     <w:tbl>
       <w:tblPr>
         <w:tblStyle w:val="TableGrid"/>
@@ -25,7 +32,7 @@
       <w:tr>
         <w:tc>
           <w:tcPr>
-            <w:tcW w:w="0" w:type="auto"/>
+            <w:tcW w:w="1560" w:type="dxa"/>
             <w:vAlign w:val="center"/>
           </w:tcPr>
           <w:p>
@@ -98,7 +105,7 @@
         </w:tc>
         <w:tc>
           <w:tcPr>
-            <w:tcW w:w="8117" w:type="dxa"/>
+            <w:tcW w:w="8363" w:type="dxa"/>
           </w:tcPr>
           <w:p>
             <w:pPr>
@@ -261,7 +268,49 @@
                 <w:szCs w:val="22"/>
                 <w:lang w:eastAsia="en-GB"/>
               </w:rPr>
-              <w:t xml:space="preserve"> Watford, Hertfordshire </w:t>
+              <w:t xml:space="preserve"> Watford</w:t>
+            </w:r>
+            <w:r>
+              <w:rPr>
+                <w:rFonts w:ascii="Arial" w:hAnsi="Arial" w:cs="Arial"/>
+                <w:color w:val="000000"/>
+                <w:sz w:val="22"/>
+                <w:szCs w:val="22"/>
+                <w:lang w:eastAsia="en-GB"/>
+              </w:rPr>
+              <w:t xml:space="preserve"> </w:t>
+            </w:r>
+            <w:r>
+              <w:rPr>
+                <w:rFonts w:ascii="Arial" w:hAnsi="Arial" w:cs="Arial"/>
+                <w:b/>
+                <w:bCs/>
+                <w:color w:val="FA8900"/>
+                <w:sz w:val="22"/>
+                <w:szCs w:val="22"/>
+                <w:lang w:eastAsia="en-GB"/>
+              </w:rPr>
+              <w:t>I</w:t>
+            </w:r>
+            <w:r>
+              <w:rPr>
+                <w:rFonts w:ascii="Arial" w:hAnsi="Arial" w:cs="Arial"/>
+                <w:color w:val="000000"/>
+                <w:sz w:val="22"/>
+                <w:szCs w:val="22"/>
+                <w:lang w:eastAsia="en-GB"/>
+              </w:rPr>
+              <w:t xml:space="preserve"> </w:t>
+            </w:r>
+            <w:r>
+              <w:rPr>
+                <w:rFonts w:ascii="Arial" w:hAnsi="Arial" w:cs="Arial"/>
+                <w:color w:val="000000"/>
+                <w:sz w:val="22"/>
+                <w:szCs w:val="22"/>
+                <w:lang w:eastAsia="en-GB"/>
+              </w:rPr>
+              <w:t xml:space="preserve">Hertfordshire </w:t>
             </w:r>
             <w:r>
               <w:rPr>
@@ -347,7 +396,7 @@
                   <w:sz w:val="22"/>
                   <w:szCs w:val="22"/>
                 </w:rPr>
-                <w:t>https://www.goodshape.com/</w:t>
+                <w:t>goodshape.com</w:t>
               </w:r>
             </w:hyperlink>
           </w:p>

</xml_diff>